<commit_message>
Update 1.Vrstva síťového přístupu, Ethernet.docx
</commit_message>
<xml_diff>
--- a/OPS/1.Vrstva síťového přístupu, Ethernet.docx
+++ b/OPS/1.Vrstva síťového přístupu, Ethernet.docx
@@ -64,7 +64,23 @@
         </w:numPr>
       </w:pPr>
       <w:r>
-        <w:t>SFD – Start Frame Delimiter – Značí konec preambule a začátek rámce [1B]</w:t>
+        <w:t xml:space="preserve">SFD – Start </w:t>
+      </w:r>
+      <w:proofErr w:type="spellStart"/>
+      <w:r>
+        <w:t>Frame</w:t>
+      </w:r>
+      <w:proofErr w:type="spellEnd"/>
+      <w:r>
+        <w:t xml:space="preserve"> </w:t>
+      </w:r>
+      <w:proofErr w:type="spellStart"/>
+      <w:r>
+        <w:t>Delimiter</w:t>
+      </w:r>
+      <w:proofErr w:type="spellEnd"/>
+      <w:r>
+        <w:t xml:space="preserve"> – Značí konec preambule a začátek rámce [1B]</w:t>
       </w:r>
     </w:p>
     <w:p>
@@ -148,7 +164,15 @@
         </w:numPr>
       </w:pPr>
       <w:r>
-        <w:t>V modelu TCP/IP je fyzická a spojová vrstva sloučena do vrstvy síťového rozhraní (network interface layer)</w:t>
+        <w:t xml:space="preserve">V modelu TCP/IP je fyzická a spojová vrstva sloučena do vrstvy síťového rozhraní (network interface </w:t>
+      </w:r>
+      <w:proofErr w:type="spellStart"/>
+      <w:r>
+        <w:t>layer</w:t>
+      </w:r>
+      <w:proofErr w:type="spellEnd"/>
+      <w:r>
+        <w:t>)</w:t>
       </w:r>
     </w:p>
     <w:p>
@@ -196,7 +220,23 @@
         </w:numPr>
       </w:pPr>
       <w:r>
-        <w:t>Bity mohou být reprezentovány el. signály (metalika), mikrovlnami (wireless), světlem (optika)</w:t>
+        <w:t>Bity mohou být reprezentovány el. signály (</w:t>
+      </w:r>
+      <w:proofErr w:type="spellStart"/>
+      <w:r>
+        <w:t>metalika</w:t>
+      </w:r>
+      <w:proofErr w:type="spellEnd"/>
+      <w:r>
+        <w:t>), mikrovlnami (</w:t>
+      </w:r>
+      <w:proofErr w:type="spellStart"/>
+      <w:r>
+        <w:t>wireless</w:t>
+      </w:r>
+      <w:proofErr w:type="spellEnd"/>
+      <w:r>
+        <w:t>), světlem (optika)</w:t>
       </w:r>
     </w:p>
     <w:p>
@@ -268,7 +308,23 @@
         </w:numPr>
       </w:pPr>
       <w:r>
-        <w:t>Převaděč (media convertor), modem, opakovač (repeater), HUB</w:t>
+        <w:t xml:space="preserve">Převaděč (media </w:t>
+      </w:r>
+      <w:proofErr w:type="spellStart"/>
+      <w:r>
+        <w:t>convertor</w:t>
+      </w:r>
+      <w:proofErr w:type="spellEnd"/>
+      <w:r>
+        <w:t>), modem, opakovač (</w:t>
+      </w:r>
+      <w:proofErr w:type="spellStart"/>
+      <w:r>
+        <w:t>repeater</w:t>
+      </w:r>
+      <w:proofErr w:type="spellEnd"/>
+      <w:r>
+        <w:t>), HUB</w:t>
       </w:r>
     </w:p>
     <w:p>
@@ -353,7 +409,23 @@
         </w:numPr>
       </w:pPr>
       <w:r>
-        <w:t>Switch, access point, bridge, NIC</w:t>
+        <w:t xml:space="preserve">Switch, </w:t>
+      </w:r>
+      <w:proofErr w:type="spellStart"/>
+      <w:r>
+        <w:t>access</w:t>
+      </w:r>
+      <w:proofErr w:type="spellEnd"/>
+      <w:r>
+        <w:t xml:space="preserve"> point, </w:t>
+      </w:r>
+      <w:proofErr w:type="spellStart"/>
+      <w:r>
+        <w:t>bridge</w:t>
+      </w:r>
+      <w:proofErr w:type="spellEnd"/>
+      <w:r>
+        <w:t>, NIC</w:t>
       </w:r>
     </w:p>
     <w:p>
@@ -365,8 +437,13 @@
         </w:numPr>
       </w:pPr>
       <w:r>
-        <w:t>Dělí se na MAC a LLC vstvu</w:t>
-      </w:r>
+        <w:t xml:space="preserve">Dělí se na MAC a LLC </w:t>
+      </w:r>
+      <w:proofErr w:type="spellStart"/>
+      <w:r>
+        <w:t>vstvu</w:t>
+      </w:r>
+      <w:proofErr w:type="spellEnd"/>
     </w:p>
     <w:p>
       <w:pPr>
@@ -377,8 +454,13 @@
         </w:numPr>
       </w:pPr>
       <w:r>
-        <w:t>MAC – Media Access Control</w:t>
-      </w:r>
+        <w:t xml:space="preserve">MAC – Media Access </w:t>
+      </w:r>
+      <w:proofErr w:type="spellStart"/>
+      <w:r>
+        <w:t>Control</w:t>
+      </w:r>
+      <w:proofErr w:type="spellEnd"/>
     </w:p>
     <w:p>
       <w:pPr>
@@ -461,8 +543,21 @@
         </w:numPr>
       </w:pPr>
       <w:r>
-        <w:t>LLC – Logical Link Control</w:t>
-      </w:r>
+        <w:t xml:space="preserve">LLC – </w:t>
+      </w:r>
+      <w:proofErr w:type="spellStart"/>
+      <w:r>
+        <w:t>Logical</w:t>
+      </w:r>
+      <w:proofErr w:type="spellEnd"/>
+      <w:r>
+        <w:t xml:space="preserve"> Link </w:t>
+      </w:r>
+      <w:proofErr w:type="spellStart"/>
+      <w:r>
+        <w:t>Control</w:t>
+      </w:r>
+      <w:proofErr w:type="spellEnd"/>
       <w:r>
         <w:t xml:space="preserve"> (IEEE 802.2)</w:t>
       </w:r>
@@ -494,7 +589,15 @@
         </w:numPr>
       </w:pPr>
       <w:r>
-        <w:t>Poskytuje mechaniky multiplexování (používání několika síťových protokolů)</w:t>
+        <w:t xml:space="preserve">Poskytuje mechaniky </w:t>
+      </w:r>
+      <w:proofErr w:type="spellStart"/>
+      <w:r>
+        <w:t>multiplexování</w:t>
+      </w:r>
+      <w:proofErr w:type="spellEnd"/>
+      <w:r>
+        <w:t xml:space="preserve"> (používání několika síťových protokolů)</w:t>
       </w:r>
     </w:p>
     <w:p>
@@ -516,9 +619,11 @@
       <w:pPr>
         <w:pStyle w:val="Nadpis1"/>
       </w:pPr>
+      <w:proofErr w:type="spellStart"/>
       <w:r>
         <w:t>Unicast</w:t>
       </w:r>
+      <w:proofErr w:type="spellEnd"/>
     </w:p>
     <w:p>
       <w:pPr>
@@ -548,9 +653,11 @@
       <w:pPr>
         <w:pStyle w:val="Nadpis1"/>
       </w:pPr>
+      <w:proofErr w:type="spellStart"/>
       <w:r>
         <w:t>Broadcast</w:t>
       </w:r>
+      <w:proofErr w:type="spellEnd"/>
     </w:p>
     <w:p>
       <w:pPr>
@@ -580,9 +687,11 @@
       <w:pPr>
         <w:pStyle w:val="Nadpis1"/>
       </w:pPr>
+      <w:proofErr w:type="spellStart"/>
       <w:r>
         <w:t>Multicast</w:t>
       </w:r>
+      <w:proofErr w:type="spellEnd"/>
     </w:p>
     <w:p>
       <w:pPr>
@@ -598,14 +707,6 @@
     </w:p>
     <w:p>
       <w:pPr>
-        <w:pStyle w:val="Nadpis1"/>
-      </w:pPr>
-      <w:r>
-        <w:t>Anycast</w:t>
-      </w:r>
-    </w:p>
-    <w:p>
-      <w:pPr>
         <w:pStyle w:val="Odstavecseseznamem"/>
         <w:numPr>
           <w:ilvl w:val="0"/>
@@ -613,8 +714,37 @@
         </w:numPr>
       </w:pPr>
       <w:r>
-        <w:t>Data přijdou nejbližšímu členovi skupiny (nejvýhodnějšímu z pohledu počtu skoků a latence)</w:t>
-      </w:r>
+        <w:t xml:space="preserve">V IPv6 již není </w:t>
+      </w:r>
+      <w:proofErr w:type="spellStart"/>
+      <w:r>
+        <w:t>broadcast</w:t>
+      </w:r>
+      <w:proofErr w:type="spellEnd"/>
+      <w:r>
+        <w:t xml:space="preserve"> (místo toho se používá </w:t>
+      </w:r>
+      <w:proofErr w:type="spellStart"/>
+      <w:r>
+        <w:t>m</w:t>
+      </w:r>
+      <w:r>
+        <w:t>ulticast</w:t>
+      </w:r>
+      <w:proofErr w:type="spellEnd"/>
+      <w:r>
+        <w:t xml:space="preserve"> s adresou ff00::/8)</w:t>
+      </w:r>
+    </w:p>
+    <w:p>
+      <w:pPr>
+        <w:pStyle w:val="Nadpis1"/>
+      </w:pPr>
+      <w:proofErr w:type="spellStart"/>
+      <w:r>
+        <w:t>Anycast</w:t>
+      </w:r>
+      <w:proofErr w:type="spellEnd"/>
     </w:p>
     <w:p>
       <w:pPr>
@@ -625,6 +755,18 @@
         </w:numPr>
       </w:pPr>
       <w:r>
+        <w:t>Data přijdou nejbližšímu členovi skupiny (nejvýhodnějšímu z pohledu počtu skoků a latence)</w:t>
+      </w:r>
+    </w:p>
+    <w:p>
+      <w:pPr>
+        <w:pStyle w:val="Odstavecseseznamem"/>
+        <w:numPr>
+          <w:ilvl w:val="0"/>
+          <w:numId w:val="21"/>
+        </w:numPr>
+      </w:pPr>
+      <w:r>
         <w:t>Komunikace s</w:t>
       </w:r>
       <w:r>
@@ -639,8 +781,29 @@
         <w:pStyle w:val="Nadpis1"/>
       </w:pPr>
       <w:r>
-        <w:t>ARP – Address Resolution Protocol</w:t>
-      </w:r>
+        <w:t xml:space="preserve">ARP – </w:t>
+      </w:r>
+      <w:proofErr w:type="spellStart"/>
+      <w:r>
+        <w:t>Address</w:t>
+      </w:r>
+      <w:proofErr w:type="spellEnd"/>
+      <w:r>
+        <w:t xml:space="preserve"> </w:t>
+      </w:r>
+      <w:proofErr w:type="spellStart"/>
+      <w:r>
+        <w:t>Resolution</w:t>
+      </w:r>
+      <w:proofErr w:type="spellEnd"/>
+      <w:r>
+        <w:t xml:space="preserve"> </w:t>
+      </w:r>
+      <w:proofErr w:type="spellStart"/>
+      <w:r>
+        <w:t>Protocol</w:t>
+      </w:r>
+      <w:proofErr w:type="spellEnd"/>
     </w:p>
     <w:p>
       <w:pPr>
@@ -676,7 +839,39 @@
       </w:pPr>
       <w:r>
         <w:lastRenderedPageBreak/>
-        <w:t>ARP request – broadcast – obsahuje IP adresu + AP a MAC adresu odesílatele (příjemci requestu si zdrojové adresy zapíší do své arp tabulky)</w:t>
+        <w:t xml:space="preserve">ARP </w:t>
+      </w:r>
+      <w:proofErr w:type="spellStart"/>
+      <w:r>
+        <w:t>request</w:t>
+      </w:r>
+      <w:proofErr w:type="spellEnd"/>
+      <w:r>
+        <w:t xml:space="preserve"> – </w:t>
+      </w:r>
+      <w:proofErr w:type="spellStart"/>
+      <w:r>
+        <w:t>broadcast</w:t>
+      </w:r>
+      <w:proofErr w:type="spellEnd"/>
+      <w:r>
+        <w:t xml:space="preserve"> – obsahuje IP adresu + AP a MAC adresu odesílatele (příjemci </w:t>
+      </w:r>
+      <w:proofErr w:type="spellStart"/>
+      <w:r>
+        <w:t>requestu</w:t>
+      </w:r>
+      <w:proofErr w:type="spellEnd"/>
+      <w:r>
+        <w:t xml:space="preserve"> si zdrojové adresy zapíší do své </w:t>
+      </w:r>
+      <w:proofErr w:type="spellStart"/>
+      <w:r>
+        <w:t>arp</w:t>
+      </w:r>
+      <w:proofErr w:type="spellEnd"/>
+      <w:r>
+        <w:t xml:space="preserve"> tabulky)</w:t>
       </w:r>
     </w:p>
     <w:p>
@@ -688,10 +883,26 @@
         </w:numPr>
       </w:pPr>
       <w:r>
-        <w:t>ARP reply – zařízení s tázanou IP adresou odešle zpět svou IP a MAC adresu</w:t>
-      </w:r>
-      <w:r>
-        <w:t xml:space="preserve"> (nyní unicast)</w:t>
+        <w:t xml:space="preserve">ARP </w:t>
+      </w:r>
+      <w:proofErr w:type="spellStart"/>
+      <w:r>
+        <w:t>reply</w:t>
+      </w:r>
+      <w:proofErr w:type="spellEnd"/>
+      <w:r>
+        <w:t xml:space="preserve"> – zařízení s tázanou IP adresou odešle zpět svou IP a MAC adresu</w:t>
+      </w:r>
+      <w:r>
+        <w:t xml:space="preserve"> (nyní </w:t>
+      </w:r>
+      <w:proofErr w:type="spellStart"/>
+      <w:r>
+        <w:t>unicast</w:t>
+      </w:r>
+      <w:proofErr w:type="spellEnd"/>
+      <w:r>
+        <w:t>)</w:t>
       </w:r>
     </w:p>
     <w:p>
@@ -699,8 +910,13 @@
         <w:pStyle w:val="Nadpis1"/>
       </w:pPr>
       <w:r>
-        <w:t>PPP – Point-to-Point Protocol</w:t>
-      </w:r>
+        <w:t xml:space="preserve">PPP – Point-to-Point </w:t>
+      </w:r>
+      <w:proofErr w:type="spellStart"/>
+      <w:r>
+        <w:t>Protocol</w:t>
+      </w:r>
+      <w:proofErr w:type="spellEnd"/>
     </w:p>
     <w:p>
       <w:pPr>
@@ -847,7 +1063,15 @@
         </w:numPr>
       </w:pPr>
       <w:r>
-        <w:t>Vnější vodič – stínění před elmg polem, oddělen od vnitřního nevodivou vrstvou</w:t>
+        <w:t xml:space="preserve">Vnější vodič – stínění před </w:t>
+      </w:r>
+      <w:proofErr w:type="spellStart"/>
+      <w:r>
+        <w:t>elmg</w:t>
+      </w:r>
+      <w:proofErr w:type="spellEnd"/>
+      <w:r>
+        <w:t xml:space="preserve"> polem, oddělen od vnitřního nevodivou vrstvou</w:t>
       </w:r>
     </w:p>
     <w:p>
@@ -867,7 +1091,15 @@
         <w:pStyle w:val="Nadpis1"/>
       </w:pPr>
       <w:r>
-        <w:t>Kroucená dvojlinka (Twisted Pair)</w:t>
+        <w:t>Kroucená dvojlinka (</w:t>
+      </w:r>
+      <w:proofErr w:type="spellStart"/>
+      <w:r>
+        <w:t>Twisted</w:t>
+      </w:r>
+      <w:proofErr w:type="spellEnd"/>
+      <w:r>
+        <w:t xml:space="preserve"> Pair)</w:t>
       </w:r>
     </w:p>
     <w:p>
@@ -927,7 +1159,23 @@
         </w:numPr>
       </w:pPr>
       <w:r>
-        <w:t>U/UTP – Unshielded Twisted Pair</w:t>
+        <w:t xml:space="preserve">U/UTP – </w:t>
+      </w:r>
+      <w:proofErr w:type="spellStart"/>
+      <w:r>
+        <w:t>Unshielded</w:t>
+      </w:r>
+      <w:proofErr w:type="spellEnd"/>
+      <w:r>
+        <w:t xml:space="preserve"> </w:t>
+      </w:r>
+      <w:proofErr w:type="spellStart"/>
+      <w:r>
+        <w:t>Twisted</w:t>
+      </w:r>
+      <w:proofErr w:type="spellEnd"/>
+      <w:r>
+        <w:t xml:space="preserve"> Pair</w:t>
       </w:r>
     </w:p>
     <w:p>
@@ -1026,7 +1274,15 @@
         </w:numPr>
       </w:pPr>
       <w:r>
-        <w:t>Single-Mode Fiber: Velmi malé jádro, použití laseru, dlouhé vzdálenosti</w:t>
+        <w:t xml:space="preserve">Single-Mode </w:t>
+      </w:r>
+      <w:proofErr w:type="spellStart"/>
+      <w:r>
+        <w:t>Fiber</w:t>
+      </w:r>
+      <w:proofErr w:type="spellEnd"/>
+      <w:r>
+        <w:t>: Velmi malé jádro, použití laseru, dlouhé vzdálenosti</w:t>
       </w:r>
       <w:r>
         <w:t xml:space="preserve"> (kabely mají většinou žlutou barvu)</w:t>
@@ -1040,8 +1296,21 @@
           <w:numId w:val="27"/>
         </w:numPr>
       </w:pPr>
-      <w:r>
-        <w:t>Multi-Mode Fiber: Větší jádro, použití LED, šířka pásma až 10Gb/s, vzdálenost 550m</w:t>
+      <w:proofErr w:type="spellStart"/>
+      <w:r>
+        <w:t>Multi</w:t>
+      </w:r>
+      <w:proofErr w:type="spellEnd"/>
+      <w:r>
+        <w:t xml:space="preserve">-Mode </w:t>
+      </w:r>
+      <w:proofErr w:type="spellStart"/>
+      <w:r>
+        <w:t>Fiber</w:t>
+      </w:r>
+      <w:proofErr w:type="spellEnd"/>
+      <w:r>
+        <w:t>: Větší jádro, použití LED, šířka pásma až 10Gb/s, vzdálenost 550m</w:t>
       </w:r>
       <w:r>
         <w:t xml:space="preserve"> (kabely mají většinou oranžovou </w:t>

</xml_diff>